<commit_message>
Add flag in database + set flag false in "Delete Table"
</commit_message>
<xml_diff>
--- a/Dokumentacja/Dokumentacja.docx
+++ b/Dokumentacja/Dokumentacja.docx
@@ -1090,11 +1090,13 @@
           <w:numId w:val="1"/>
         </w:numPr>
         <w:rPr>
-          <w:sz w:val="24"/>
-        </w:rPr>
-      </w:pPr>
-      <w:r>
-        <w:rPr>
+          <w:color w:val="00B050"/>
+          <w:sz w:val="24"/>
+        </w:rPr>
+      </w:pPr>
+      <w:r>
+        <w:rPr>
+          <w:color w:val="00B050"/>
           <w:sz w:val="24"/>
         </w:rPr>
         <w:t>Przegląd wszystkich grup</w:t>
@@ -1132,11 +1134,13 @@
           <w:numId w:val="1"/>
         </w:numPr>
         <w:rPr>
-          <w:sz w:val="24"/>
-        </w:rPr>
-      </w:pPr>
-      <w:r>
-        <w:rPr>
+          <w:color w:val="00B050"/>
+          <w:sz w:val="24"/>
+        </w:rPr>
+      </w:pPr>
+      <w:r>
+        <w:rPr>
+          <w:color w:val="00B050"/>
           <w:sz w:val="24"/>
         </w:rPr>
         <w:t>Przegląd użytkowników</w:t>
@@ -1235,11 +1239,13 @@
           <w:numId w:val="1"/>
         </w:numPr>
         <w:rPr>
-          <w:sz w:val="24"/>
-        </w:rPr>
-      </w:pPr>
-      <w:r>
-        <w:rPr>
+          <w:color w:val="00B050"/>
+          <w:sz w:val="24"/>
+        </w:rPr>
+      </w:pPr>
+      <w:r>
+        <w:rPr>
+          <w:color w:val="00B050"/>
           <w:sz w:val="24"/>
         </w:rPr>
         <w:t>Dbałość o zachowanie porządku w grupie</w:t>
@@ -1366,11 +1372,13 @@
           <w:numId w:val="1"/>
         </w:numPr>
         <w:rPr>
-          <w:sz w:val="24"/>
-        </w:rPr>
-      </w:pPr>
-      <w:r>
-        <w:rPr>
+          <w:color w:val="00B050"/>
+          <w:sz w:val="24"/>
+        </w:rPr>
+      </w:pPr>
+      <w:r>
+        <w:rPr>
+          <w:color w:val="00B050"/>
           <w:sz w:val="24"/>
         </w:rPr>
         <w:t>Ustawienie danych w profilu</w:t>
@@ -1384,44 +1392,23 @@
           <w:numId w:val="1"/>
         </w:numPr>
         <w:rPr>
-          <w:sz w:val="24"/>
-        </w:rPr>
-      </w:pPr>
-      <w:r>
-        <w:rPr>
-          <w:sz w:val="24"/>
-        </w:rPr>
-        <w:t>Tworzenie grup</w:t>
-      </w:r>
-      <w:r>
-        <w:rPr>
-          <w:sz w:val="24"/>
-        </w:rPr>
-        <w:t xml:space="preserve"> (</w:t>
-      </w:r>
-      <w:r>
-        <w:rPr>
-          <w:sz w:val="24"/>
-        </w:rPr>
-        <w:t xml:space="preserve">automatycznie </w:t>
-      </w:r>
-      <w:r>
-        <w:rPr>
-          <w:sz w:val="24"/>
-        </w:rPr>
-        <w:t>nadaje praw</w:t>
-      </w:r>
-      <w:r>
-        <w:rPr>
-          <w:sz w:val="24"/>
-        </w:rPr>
-        <w:t>o</w:t>
-      </w:r>
-      <w:r>
-        <w:rPr>
-          <w:sz w:val="24"/>
-        </w:rPr>
-        <w:t xml:space="preserve"> „Moderatora” w tej grupie)</w:t>
+          <w:color w:val="00B050"/>
+          <w:sz w:val="24"/>
+        </w:rPr>
+      </w:pPr>
+      <w:r>
+        <w:rPr>
+          <w:color w:val="00B050"/>
+          <w:sz w:val="24"/>
+        </w:rPr>
+        <w:t>Wyświetlenie danych w profil</w:t>
+      </w:r>
+      <w:r>
+        <w:rPr>
+          <w:color w:val="00B050"/>
+          <w:sz w:val="24"/>
+        </w:rPr>
+        <w:t>u</w:t>
       </w:r>
     </w:p>
     <w:p>
@@ -1432,62 +1419,51 @@
           <w:numId w:val="1"/>
         </w:numPr>
         <w:rPr>
-          <w:sz w:val="24"/>
-        </w:rPr>
-      </w:pPr>
-      <w:r>
-        <w:rPr>
-          <w:sz w:val="24"/>
-        </w:rPr>
-        <w:t>Tworzenie</w:t>
-      </w:r>
-      <w:r>
-        <w:rPr>
-          <w:sz w:val="24"/>
-        </w:rPr>
-        <w:t>/Pisanie</w:t>
-      </w:r>
-      <w:r>
-        <w:rPr>
-          <w:sz w:val="24"/>
-        </w:rPr>
-        <w:t xml:space="preserve"> </w:t>
-      </w:r>
-      <w:r>
-        <w:rPr>
-          <w:sz w:val="24"/>
-        </w:rPr>
-        <w:t>„Postów”</w:t>
-      </w:r>
-      <w:r>
-        <w:rPr>
-          <w:sz w:val="24"/>
-        </w:rPr>
-        <w:t xml:space="preserve"> w</w:t>
-      </w:r>
-      <w:r>
-        <w:rPr>
-          <w:sz w:val="24"/>
-        </w:rPr>
-        <w:t xml:space="preserve"> </w:t>
-      </w:r>
-      <w:r>
-        <w:rPr>
-          <w:sz w:val="24"/>
-        </w:rPr>
-        <w:t xml:space="preserve">grupie </w:t>
-      </w:r>
-      <w:r>
-        <w:rPr>
-          <w:sz w:val="24"/>
-        </w:rPr>
-        <w:t>do</w:t>
-      </w:r>
-      <w:r>
-        <w:rPr>
-          <w:sz w:val="24"/>
-        </w:rPr>
-        <w:t xml:space="preserve"> której należy</w:t>
+          <w:color w:val="00B050"/>
+          <w:sz w:val="24"/>
+        </w:rPr>
+      </w:pPr>
+      <w:r>
+        <w:rPr>
+          <w:color w:val="00B050"/>
+          <w:sz w:val="24"/>
+        </w:rPr>
+        <w:t>Tworzenie grup</w:t>
+      </w:r>
+      <w:r>
+        <w:rPr>
+          <w:color w:val="00B050"/>
+          <w:sz w:val="24"/>
+        </w:rPr>
+        <w:t xml:space="preserve"> (</w:t>
+      </w:r>
+      <w:r>
+        <w:rPr>
+          <w:color w:val="00B050"/>
+          <w:sz w:val="24"/>
+        </w:rPr>
+        <w:t xml:space="preserve">automatycznie </w:t>
+      </w:r>
+      <w:r>
+        <w:rPr>
+          <w:color w:val="00B050"/>
+          <w:sz w:val="24"/>
+        </w:rPr>
+        <w:t>nadaje praw</w:t>
+      </w:r>
+      <w:r>
+        <w:rPr>
+          <w:color w:val="00B050"/>
+          <w:sz w:val="24"/>
+        </w:rPr>
+        <w:t>o</w:t>
+      </w:r>
+      <w:r>
+        <w:rPr>
+          <w:color w:val="00B050"/>
+          <w:sz w:val="24"/>
+        </w:rPr>
+        <w:t xml:space="preserve"> „Moderatora” w tej grupie)</w:t>
       </w:r>
     </w:p>
     <w:p>
@@ -1505,47 +1481,67 @@
         <w:rPr>
           <w:sz w:val="24"/>
         </w:rPr>
-        <w:t>Wrzucanie linków</w:t>
-      </w:r>
-      <w:r>
-        <w:rPr>
-          <w:sz w:val="24"/>
-        </w:rPr>
-        <w:t xml:space="preserve"> lub linków do </w:t>
-      </w:r>
-      <w:r>
-        <w:rPr>
-          <w:sz w:val="24"/>
-        </w:rPr>
-        <w:t xml:space="preserve">zdjęć (ikonki ułatwiające: </w:t>
-      </w:r>
-      <w:proofErr w:type="spellStart"/>
-      <w:r>
-        <w:rPr>
-          <w:sz w:val="24"/>
-        </w:rPr>
-        <w:t>img</w:t>
-      </w:r>
-      <w:proofErr w:type="spellEnd"/>
-      <w:r>
-        <w:rPr>
-          <w:sz w:val="24"/>
-        </w:rPr>
-        <w:t xml:space="preserve">, </w:t>
-      </w:r>
-      <w:proofErr w:type="spellStart"/>
-      <w:r>
-        <w:rPr>
-          <w:sz w:val="24"/>
-        </w:rPr>
-        <w:t>href</w:t>
-      </w:r>
-      <w:proofErr w:type="spellEnd"/>
+        <w:t>Tworzenie</w:t>
+      </w:r>
+      <w:r>
+        <w:rPr>
+          <w:sz w:val="24"/>
+        </w:rPr>
+        <w:t>(</w:t>
+      </w:r>
+      <w:r>
+        <w:rPr>
+          <w:sz w:val="24"/>
+        </w:rPr>
+        <w:t>Pisanie</w:t>
+      </w:r>
       <w:r>
         <w:rPr>
           <w:sz w:val="24"/>
         </w:rPr>
         <w:t>)</w:t>
+      </w:r>
+      <w:r>
+        <w:rPr>
+          <w:sz w:val="24"/>
+        </w:rPr>
+        <w:t xml:space="preserve"> </w:t>
+      </w:r>
+      <w:r>
+        <w:rPr>
+          <w:sz w:val="24"/>
+        </w:rPr>
+        <w:t>„Postów”</w:t>
+      </w:r>
+      <w:r>
+        <w:rPr>
+          <w:sz w:val="24"/>
+        </w:rPr>
+        <w:t xml:space="preserve"> w</w:t>
+      </w:r>
+      <w:r>
+        <w:rPr>
+          <w:sz w:val="24"/>
+        </w:rPr>
+        <w:t xml:space="preserve"> </w:t>
+      </w:r>
+      <w:r>
+        <w:rPr>
+          <w:sz w:val="24"/>
+        </w:rPr>
+        <w:t xml:space="preserve">grupie </w:t>
+      </w:r>
+      <w:r>
+        <w:rPr>
+          <w:sz w:val="24"/>
+        </w:rPr>
+        <w:t>do</w:t>
+      </w:r>
+      <w:r>
+        <w:rPr>
+          <w:sz w:val="24"/>
+        </w:rPr>
+        <w:t xml:space="preserve"> której należy</w:t>
       </w:r>
     </w:p>
     <w:p>
@@ -1563,7 +1559,7 @@
         <w:rPr>
           <w:sz w:val="24"/>
         </w:rPr>
-        <w:t>Wyświetlanie</w:t>
+        <w:t>Wyświetlanie „Postów” z danej grupy</w:t>
       </w:r>
       <w:r>
         <w:rPr>
@@ -1575,7 +1571,7 @@
         <w:rPr>
           <w:sz w:val="24"/>
         </w:rPr>
-        <w:t>listy grup, do których należy</w:t>
+        <w:t>do której należy</w:t>
       </w:r>
     </w:p>
     <w:p>
@@ -1593,26 +1589,286 @@
         <w:rPr>
           <w:sz w:val="24"/>
         </w:rPr>
+        <w:t>Wrzucanie linków</w:t>
+      </w:r>
+      <w:r>
+        <w:rPr>
+          <w:sz w:val="24"/>
+        </w:rPr>
+        <w:t xml:space="preserve"> lub linków do </w:t>
+      </w:r>
+      <w:r>
+        <w:rPr>
+          <w:sz w:val="24"/>
+        </w:rPr>
+        <w:t xml:space="preserve">zdjęć (ikonki ułatwiające: </w:t>
+      </w:r>
+      <w:proofErr w:type="spellStart"/>
+      <w:r>
+        <w:rPr>
+          <w:sz w:val="24"/>
+        </w:rPr>
+        <w:t>img</w:t>
+      </w:r>
+      <w:proofErr w:type="spellEnd"/>
+      <w:r>
+        <w:rPr>
+          <w:sz w:val="24"/>
+        </w:rPr>
+        <w:t xml:space="preserve">, </w:t>
+      </w:r>
+      <w:proofErr w:type="spellStart"/>
+      <w:r>
+        <w:rPr>
+          <w:sz w:val="24"/>
+        </w:rPr>
+        <w:t>href</w:t>
+      </w:r>
+      <w:proofErr w:type="spellEnd"/>
+      <w:r>
+        <w:rPr>
+          <w:sz w:val="24"/>
+        </w:rPr>
+        <w:t>,</w:t>
+      </w:r>
+      <w:r>
+        <w:rPr>
+          <w:sz w:val="24"/>
+        </w:rPr>
+        <w:t xml:space="preserve"> </w:t>
+      </w:r>
+      <w:proofErr w:type="spellStart"/>
+      <w:r>
+        <w:rPr>
+          <w:sz w:val="24"/>
+        </w:rPr>
+        <w:t>emitonki</w:t>
+      </w:r>
+      <w:proofErr w:type="spellEnd"/>
+      <w:r>
+        <w:rPr>
+          <w:sz w:val="24"/>
+        </w:rPr>
+        <w:t>)</w:t>
+      </w:r>
+    </w:p>
+    <w:p>
+      <w:pPr>
+        <w:pStyle w:val="Akapitzlist"/>
+        <w:numPr>
+          <w:ilvl w:val="1"/>
+          <w:numId w:val="1"/>
+        </w:numPr>
+        <w:rPr>
+          <w:sz w:val="24"/>
+        </w:rPr>
+      </w:pPr>
+      <w:r>
+        <w:rPr>
+          <w:sz w:val="24"/>
+        </w:rPr>
+        <w:t>Wyświetlanie</w:t>
+      </w:r>
+      <w:r>
+        <w:rPr>
+          <w:sz w:val="24"/>
+        </w:rPr>
+        <w:t xml:space="preserve"> </w:t>
+      </w:r>
+      <w:r>
+        <w:rPr>
+          <w:sz w:val="24"/>
+        </w:rPr>
+        <w:t>listy grup</w:t>
+      </w:r>
+      <w:r>
+        <w:rPr>
+          <w:sz w:val="24"/>
+        </w:rPr>
+        <w:t xml:space="preserve"> (wszystkich z podziałem, w której jest</w:t>
+      </w:r>
+      <w:r>
+        <w:rPr>
+          <w:sz w:val="24"/>
+        </w:rPr>
+        <w:t>,</w:t>
+      </w:r>
+      <w:r>
+        <w:rPr>
+          <w:sz w:val="24"/>
+        </w:rPr>
+        <w:t xml:space="preserve"> a w której nie jest) - </w:t>
+      </w:r>
+      <w:r>
+        <w:rPr>
+          <w:sz w:val="24"/>
+        </w:rPr>
+        <w:t>P</w:t>
+      </w:r>
+      <w:r>
+        <w:rPr>
+          <w:sz w:val="24"/>
+        </w:rPr>
+        <w:t>rzy których nie dołączył użytkownik możliwość wysłania prośby o dołączenie</w:t>
+      </w:r>
+      <w:r>
+        <w:rPr>
+          <w:sz w:val="24"/>
+        </w:rPr>
+        <w:t xml:space="preserve"> (z listy)</w:t>
+      </w:r>
+      <w:r>
+        <w:rPr>
+          <w:sz w:val="24"/>
+        </w:rPr>
+        <w:t xml:space="preserve"> </w:t>
+      </w:r>
+      <w:r>
+        <w:rPr>
+          <w:sz w:val="24"/>
+        </w:rPr>
+        <w:t xml:space="preserve">- </w:t>
+      </w:r>
+      <w:r>
+        <w:rPr>
+          <w:sz w:val="24"/>
+        </w:rPr>
+        <w:t>Przy któr</w:t>
+      </w:r>
+      <w:r>
+        <w:rPr>
+          <w:sz w:val="24"/>
+        </w:rPr>
+        <w:t>ych</w:t>
+      </w:r>
+      <w:r>
+        <w:rPr>
+          <w:sz w:val="24"/>
+        </w:rPr>
+        <w:t xml:space="preserve"> jest wyświetlenie postów z możliwością pisania</w:t>
+      </w:r>
+    </w:p>
+    <w:p>
+      <w:pPr>
+        <w:pStyle w:val="Akapitzlist"/>
+        <w:numPr>
+          <w:ilvl w:val="1"/>
+          <w:numId w:val="1"/>
+        </w:numPr>
+        <w:rPr>
+          <w:strike/>
+          <w:sz w:val="24"/>
+        </w:rPr>
+      </w:pPr>
+      <w:r>
+        <w:rPr>
+          <w:strike/>
+          <w:sz w:val="24"/>
+        </w:rPr>
         <w:t xml:space="preserve">Wysłanie prośby o dołączenie do danej grupy </w:t>
       </w:r>
       <w:r>
         <w:rPr>
+          <w:strike/>
           <w:sz w:val="24"/>
         </w:rPr>
         <w:t>(</w:t>
       </w:r>
       <w:r>
         <w:rPr>
+          <w:strike/>
           <w:sz w:val="24"/>
         </w:rPr>
         <w:t>z listy</w:t>
       </w:r>
       <w:r>
         <w:rPr>
+          <w:strike/>
           <w:sz w:val="24"/>
         </w:rPr>
         <w:t>)</w:t>
       </w:r>
+    </w:p>
+    <w:p>
+      <w:pPr>
+        <w:pStyle w:val="Akapitzlist"/>
+        <w:numPr>
+          <w:ilvl w:val="1"/>
+          <w:numId w:val="1"/>
+        </w:numPr>
+        <w:rPr>
+          <w:sz w:val="24"/>
+        </w:rPr>
+      </w:pPr>
+      <w:r>
+        <w:rPr>
+          <w:sz w:val="24"/>
+        </w:rPr>
+        <w:t>Wyświetlenie użytkowników z wybranej grupy (jeśli należy)</w:t>
+      </w:r>
+    </w:p>
+    <w:p>
+      <w:pPr>
+        <w:pStyle w:val="Akapitzlist"/>
+        <w:numPr>
+          <w:ilvl w:val="1"/>
+          <w:numId w:val="1"/>
+        </w:numPr>
+        <w:rPr>
+          <w:sz w:val="24"/>
+        </w:rPr>
+      </w:pPr>
+      <w:r>
+        <w:rPr>
+          <w:sz w:val="24"/>
+        </w:rPr>
+        <w:t>Polubienia danych postów</w:t>
+      </w:r>
+    </w:p>
+    <w:p>
+      <w:pPr>
+        <w:pStyle w:val="Akapitzlist"/>
+        <w:numPr>
+          <w:ilvl w:val="1"/>
+          <w:numId w:val="1"/>
+        </w:numPr>
+        <w:rPr>
+          <w:sz w:val="24"/>
+        </w:rPr>
+      </w:pPr>
+      <w:r>
+        <w:rPr>
+          <w:sz w:val="24"/>
+        </w:rPr>
+        <w:t>Chat pomiędzy użytkownikami</w:t>
+      </w:r>
+    </w:p>
+    <w:p>
+      <w:pPr>
+        <w:pStyle w:val="Akapitzlist"/>
+        <w:numPr>
+          <w:ilvl w:val="1"/>
+          <w:numId w:val="1"/>
+        </w:numPr>
+        <w:rPr>
+          <w:sz w:val="24"/>
+        </w:rPr>
+      </w:pPr>
+      <w:r>
+        <w:rPr>
+          <w:sz w:val="24"/>
+        </w:rPr>
+        <w:t>Podgląd danego profilu</w:t>
+      </w:r>
+    </w:p>
+    <w:p>
+      <w:pPr>
+        <w:pStyle w:val="Akapitzlist"/>
+        <w:ind w:left="1440"/>
+        <w:rPr>
+          <w:sz w:val="24"/>
+        </w:rPr>
+      </w:pPr>
     </w:p>
     <w:p>
       <w:pPr>
@@ -1747,7 +2003,6 @@
           <w:b/>
           <w:sz w:val="24"/>
         </w:rPr>
-        <w:lastRenderedPageBreak/>
         <w:t>Baza danych:</w:t>
       </w:r>
     </w:p>
@@ -1800,42 +2055,40 @@
     </w:p>
     <w:p>
       <w:pPr>
-        <w:rPr>
-          <w:sz w:val="24"/>
-        </w:rPr>
-      </w:pPr>
-    </w:p>
-    <w:p>
-      <w:pPr>
         <w:pStyle w:val="Akapitzlist"/>
         <w:numPr>
           <w:ilvl w:val="0"/>
           <w:numId w:val="1"/>
         </w:numPr>
         <w:rPr>
-          <w:sz w:val="24"/>
-        </w:rPr>
-      </w:pPr>
-      <w:r>
-        <w:rPr>
+          <w:strike/>
+          <w:sz w:val="24"/>
+        </w:rPr>
+      </w:pPr>
+      <w:r>
+        <w:rPr>
+          <w:strike/>
           <w:sz w:val="24"/>
         </w:rPr>
         <w:t>Ż</w:t>
       </w:r>
       <w:r>
         <w:rPr>
+          <w:strike/>
           <w:sz w:val="24"/>
         </w:rPr>
         <w:t>adne pole</w:t>
       </w:r>
       <w:r>
         <w:rPr>
+          <w:strike/>
           <w:sz w:val="24"/>
         </w:rPr>
         <w:t xml:space="preserve"> w naszej bazie danych</w:t>
       </w:r>
       <w:r>
         <w:rPr>
+          <w:strike/>
           <w:sz w:val="24"/>
         </w:rPr>
         <w:t xml:space="preserve"> nie może przyjąć wartości NULL.</w:t>
@@ -1972,8 +2225,6 @@
         </w:rPr>
         <w:t>i</w:t>
       </w:r>
-      <w:bookmarkStart w:id="0" w:name="_GoBack"/>
-      <w:bookmarkEnd w:id="0"/>
       <w:r>
         <w:rPr>
           <w:sz w:val="24"/>
@@ -2090,6 +2341,78 @@
         </w:rPr>
         <w:t>.</w:t>
       </w:r>
+    </w:p>
+    <w:p>
+      <w:pPr>
+        <w:rPr>
+          <w:sz w:val="24"/>
+        </w:rPr>
+      </w:pPr>
+    </w:p>
+    <w:p>
+      <w:pPr>
+        <w:pStyle w:val="Akapitzlist"/>
+        <w:numPr>
+          <w:ilvl w:val="0"/>
+          <w:numId w:val="1"/>
+        </w:numPr>
+        <w:rPr>
+          <w:color w:val="FF0000"/>
+          <w:sz w:val="24"/>
+        </w:rPr>
+      </w:pPr>
+      <w:r>
+        <w:rPr>
+          <w:color w:val="FF0000"/>
+          <w:sz w:val="24"/>
+        </w:rPr>
+        <w:t>Dodałem pole data w tabeli „Post”</w:t>
+      </w:r>
+      <w:bookmarkStart w:id="0" w:name="_GoBack"/>
+      <w:bookmarkEnd w:id="0"/>
+    </w:p>
+    <w:p>
+      <w:pPr>
+        <w:pStyle w:val="Akapitzlist"/>
+        <w:numPr>
+          <w:ilvl w:val="0"/>
+          <w:numId w:val="1"/>
+        </w:numPr>
+        <w:rPr>
+          <w:color w:val="FF0000"/>
+          <w:sz w:val="24"/>
+        </w:rPr>
+      </w:pPr>
+      <w:r>
+        <w:rPr>
+          <w:color w:val="FF0000"/>
+          <w:sz w:val="24"/>
+        </w:rPr>
+        <w:t>Dodałem pole flaga w tabelach „</w:t>
+      </w:r>
+      <w:proofErr w:type="spellStart"/>
+      <w:r>
+        <w:rPr>
+          <w:color w:val="FF0000"/>
+          <w:sz w:val="24"/>
+        </w:rPr>
+        <w:t>Uzytkownik</w:t>
+      </w:r>
+      <w:proofErr w:type="spellEnd"/>
+      <w:r>
+        <w:rPr>
+          <w:color w:val="FF0000"/>
+          <w:sz w:val="24"/>
+        </w:rPr>
+        <w:t>” i „Grupa”</w:t>
+      </w:r>
+    </w:p>
+    <w:p>
+      <w:pPr>
+        <w:rPr>
+          <w:sz w:val="24"/>
+        </w:rPr>
+      </w:pPr>
     </w:p>
     <w:sectPr>
       <w:pgSz w:w="11906" w:h="16838"/>

</xml_diff>